<commit_message>
Extension of decision protocol
</commit_message>
<xml_diff>
--- a/Deliverables/16.3.7/Beschlussprotokoll Teammeeting.docx
+++ b/Deliverables/16.3.7/Beschlussprotokoll Teammeeting.docx
@@ -61,16 +61,8 @@
         <w:rPr>
           <w:lang w:val="de-CH"/>
         </w:rPr>
-        <w:t xml:space="preserve">Steve </w:t>
-      </w:r>
-      <w:proofErr w:type="spellStart"/>
-      <w:r>
-        <w:rPr>
-          <w:lang w:val="de-CH"/>
-        </w:rPr>
-        <w:t>Mürset</w:t>
-      </w:r>
-      <w:proofErr w:type="spellEnd"/>
+        <w:t>Steve Mürset</w:t>
+      </w:r>
     </w:p>
     <w:p>
       <w:pPr>
@@ -140,6 +132,24 @@
     </w:p>
     <w:p>
       <w:pPr>
+        <w:pStyle w:val="Listenabsatz"/>
+        <w:numPr>
+          <w:ilvl w:val="0"/>
+          <w:numId w:val="2"/>
+        </w:numPr>
+        <w:rPr>
+          <w:lang w:val="de-CH"/>
+        </w:rPr>
+      </w:pPr>
+      <w:r>
+        <w:rPr>
+          <w:lang w:val="de-CH"/>
+        </w:rPr>
+        <w:t>Ioannis Kokkinis</w:t>
+      </w:r>
+    </w:p>
+    <w:p>
+      <w:pPr>
         <w:rPr>
           <w:lang w:val="de-CH"/>
         </w:rPr>
@@ -222,21 +232,7 @@
         <w:rPr>
           <w:lang w:val="de-CH"/>
         </w:rPr>
-        <w:t xml:space="preserve">Backend: </w:t>
-      </w:r>
-      <w:proofErr w:type="spellStart"/>
-      <w:r>
-        <w:rPr>
-          <w:lang w:val="de-CH"/>
-        </w:rPr>
-        <w:t>Laravel</w:t>
-      </w:r>
-      <w:proofErr w:type="spellEnd"/>
-      <w:r>
-        <w:rPr>
-          <w:lang w:val="de-CH"/>
-        </w:rPr>
-        <w:t xml:space="preserve"> (PHP Framework)</w:t>
+        <w:t>Backend: Laravel (PHP Framework)</w:t>
       </w:r>
     </w:p>
     <w:p>
@@ -272,16 +268,8 @@
         <w:rPr>
           <w:lang w:val="de-CH"/>
         </w:rPr>
-        <w:t xml:space="preserve">Datenbank: </w:t>
-      </w:r>
-      <w:proofErr w:type="spellStart"/>
-      <w:r>
-        <w:rPr>
-          <w:lang w:val="de-CH"/>
-        </w:rPr>
-        <w:t>Postgres</w:t>
-      </w:r>
-      <w:proofErr w:type="spellEnd"/>
+        <w:t>Datenbank: Postgres</w:t>
+      </w:r>
     </w:p>
     <w:p>
       <w:pPr>
@@ -315,38 +303,191 @@
         <w:rPr>
           <w:lang w:val="de-CH"/>
         </w:rPr>
-        <w:t xml:space="preserve"> Aufgewendete Stunden aufschreiben, bei abgeschlossenem </w:t>
-      </w:r>
-      <w:proofErr w:type="spellStart"/>
-      <w:r>
-        <w:rPr>
-          <w:lang w:val="de-CH"/>
-        </w:rPr>
-        <w:t>Use</w:t>
-      </w:r>
-      <w:proofErr w:type="spellEnd"/>
-      <w:r>
-        <w:rPr>
-          <w:lang w:val="de-CH"/>
-        </w:rPr>
-        <w:t xml:space="preserve"> Case diese eintragen. Bei jedem </w:t>
-      </w:r>
-      <w:proofErr w:type="spellStart"/>
-      <w:r>
-        <w:rPr>
-          <w:lang w:val="de-CH"/>
-        </w:rPr>
-        <w:t>Use</w:t>
-      </w:r>
-      <w:proofErr w:type="spellEnd"/>
-      <w:r>
-        <w:rPr>
-          <w:lang w:val="de-CH"/>
-        </w:rPr>
-        <w:t xml:space="preserve"> Case wird eine eine Schätzung für die aufzuwendende Zeit gemacht.</w:t>
+        <w:t xml:space="preserve"> Aufgewendete Stunden aufschreiben, bei abgeschlossenem Use Case diese eintragen. Bei jedem Use Case wird eine eine Schätzung für die aufzuwendende Zeit gemacht.</w:t>
+      </w:r>
+    </w:p>
+    <w:p>
+      <w:pPr>
+        <w:rPr>
+          <w:lang w:val="de-CH"/>
+        </w:rPr>
+      </w:pPr>
+    </w:p>
+    <w:p>
+      <w:pPr>
+        <w:rPr>
+          <w:b/>
+          <w:lang w:val="de-CH"/>
+        </w:rPr>
+      </w:pPr>
+      <w:r>
+        <w:rPr>
+          <w:b/>
+          <w:lang w:val="de-CH"/>
+        </w:rPr>
+        <w:t xml:space="preserve">1.Iteration Umfang: </w:t>
       </w:r>
       <w:bookmarkStart w:id="0" w:name="_GoBack"/>
       <w:bookmarkEnd w:id="0"/>
+      <w:r>
+        <w:rPr>
+          <w:b/>
+          <w:lang w:val="de-CH"/>
+        </w:rPr>
+        <w:tab/>
+      </w:r>
+    </w:p>
+    <w:p>
+      <w:pPr>
+        <w:pStyle w:val="Listenabsatz"/>
+        <w:numPr>
+          <w:ilvl w:val="0"/>
+          <w:numId w:val="4"/>
+        </w:numPr>
+        <w:rPr>
+          <w:lang w:val="de-CH"/>
+        </w:rPr>
+      </w:pPr>
+      <w:r>
+        <w:rPr>
+          <w:lang w:val="de-CH"/>
+        </w:rPr>
+        <w:t>System aufsetzen</w:t>
+      </w:r>
+    </w:p>
+    <w:p>
+      <w:pPr>
+        <w:pStyle w:val="Listenabsatz"/>
+        <w:numPr>
+          <w:ilvl w:val="0"/>
+          <w:numId w:val="4"/>
+        </w:numPr>
+        <w:rPr>
+          <w:lang w:val="de-CH"/>
+        </w:rPr>
+      </w:pPr>
+      <w:r>
+        <w:rPr>
+          <w:lang w:val="de-CH"/>
+        </w:rPr>
+        <w:t>Einarbeiten</w:t>
+      </w:r>
+    </w:p>
+    <w:p>
+      <w:pPr>
+        <w:pStyle w:val="Listenabsatz"/>
+        <w:numPr>
+          <w:ilvl w:val="0"/>
+          <w:numId w:val="4"/>
+        </w:numPr>
+        <w:rPr>
+          <w:lang w:val="de-CH"/>
+        </w:rPr>
+      </w:pPr>
+      <w:r>
+        <w:rPr>
+          <w:lang w:val="de-CH"/>
+        </w:rPr>
+        <w:t>Registrierung und Login</w:t>
+      </w:r>
+    </w:p>
+    <w:p>
+      <w:pPr>
+        <w:pStyle w:val="Listenabsatz"/>
+        <w:numPr>
+          <w:ilvl w:val="0"/>
+          <w:numId w:val="4"/>
+        </w:numPr>
+        <w:rPr>
+          <w:lang w:val="de-CH"/>
+        </w:rPr>
+      </w:pPr>
+      <w:r>
+        <w:rPr>
+          <w:lang w:val="de-CH"/>
+        </w:rPr>
+        <w:t>Rollenverteilung</w:t>
+      </w:r>
+    </w:p>
+    <w:p>
+      <w:pPr>
+        <w:pStyle w:val="Listenabsatz"/>
+        <w:numPr>
+          <w:ilvl w:val="0"/>
+          <w:numId w:val="4"/>
+        </w:numPr>
+        <w:rPr>
+          <w:lang w:val="de-CH"/>
+        </w:rPr>
+      </w:pPr>
+      <w:r>
+        <w:rPr>
+          <w:lang w:val="de-CH"/>
+        </w:rPr>
+        <w:t>Spiel erstellen</w:t>
+      </w:r>
+    </w:p>
+    <w:p>
+      <w:pPr>
+        <w:pStyle w:val="Listenabsatz"/>
+        <w:numPr>
+          <w:ilvl w:val="0"/>
+          <w:numId w:val="4"/>
+        </w:numPr>
+        <w:rPr>
+          <w:lang w:val="de-CH"/>
+        </w:rPr>
+      </w:pPr>
+      <w:r>
+        <w:rPr>
+          <w:lang w:val="de-CH"/>
+        </w:rPr>
+        <w:t>Mission auswählen</w:t>
+      </w:r>
+    </w:p>
+    <w:p>
+      <w:pPr>
+        <w:pStyle w:val="Listenabsatz"/>
+        <w:numPr>
+          <w:ilvl w:val="0"/>
+          <w:numId w:val="4"/>
+        </w:numPr>
+        <w:rPr>
+          <w:lang w:val="de-CH"/>
+        </w:rPr>
+      </w:pPr>
+      <w:r>
+        <w:rPr>
+          <w:lang w:val="de-CH"/>
+        </w:rPr>
+        <w:t>Spieler hinzufügen</w:t>
+      </w:r>
+    </w:p>
+    <w:p>
+      <w:pPr>
+        <w:pStyle w:val="Listenabsatz"/>
+        <w:numPr>
+          <w:ilvl w:val="0"/>
+          <w:numId w:val="4"/>
+        </w:numPr>
+        <w:rPr>
+          <w:lang w:val="de-CH"/>
+        </w:rPr>
+      </w:pPr>
+      <w:r>
+        <w:rPr>
+          <w:lang w:val="de-CH"/>
+        </w:rPr>
+        <w:t>Spiel starten (Startnachricht)</w:t>
+      </w:r>
+    </w:p>
+    <w:p>
+      <w:pPr>
+        <w:rPr>
+          <w:b/>
+          <w:lang w:val="de-CH"/>
+        </w:rPr>
+      </w:pPr>
     </w:p>
     <w:p>
       <w:pPr>
@@ -455,6 +596,7 @@
         <w:showingPlcHdr/>
         <w15:appearance w15:val="hidden"/>
       </w:sdtPr>
+      <w:sdtEndPr/>
       <w:sdtContent>
         <w:r>
           <w:t>[Hier eingeben]</w:t>
@@ -474,6 +616,7 @@
         <w:showingPlcHdr/>
         <w15:appearance w15:val="hidden"/>
       </w:sdtPr>
+      <w:sdtEndPr/>
       <w:sdtContent>
         <w:r>
           <w:t>[Hier eingeben]</w:t>
@@ -493,6 +636,95 @@
 <file path=word/numbering.xml><?xml version="1.0" encoding="utf-8"?>
 <w:numbering xmlns:wpc="http://schemas.microsoft.com/office/word/2010/wordprocessingCanvas" xmlns:mo="http://schemas.microsoft.com/office/mac/office/2008/main" xmlns:mc="http://schemas.openxmlformats.org/markup-compatibility/2006" xmlns:mv="urn:schemas-microsoft-com:mac:vml" xmlns:o="urn:schemas-microsoft-com:office:office" xmlns:r="http://schemas.openxmlformats.org/officeDocument/2006/relationships" xmlns:m="http://schemas.openxmlformats.org/officeDocument/2006/math" xmlns:v="urn:schemas-microsoft-com:vml" xmlns:wp14="http://schemas.microsoft.com/office/word/2010/wordprocessingDrawing" xmlns:wp="http://schemas.openxmlformats.org/drawingml/2006/wordprocessingDrawing" xmlns:w10="urn:schemas-microsoft-com:office:word" xmlns:w="http://schemas.openxmlformats.org/wordprocessingml/2006/main" xmlns:w14="http://schemas.microsoft.com/office/word/2010/wordml" xmlns:w15="http://schemas.microsoft.com/office/word/2012/wordml" xmlns:wpg="http://schemas.microsoft.com/office/word/2010/wordprocessingGroup" xmlns:wpi="http://schemas.microsoft.com/office/word/2010/wordprocessingInk" xmlns:wne="http://schemas.microsoft.com/office/word/2006/wordml" xmlns:wps="http://schemas.microsoft.com/office/word/2010/wordprocessingShape" mc:Ignorable="w14 w15 wp14">
   <w:abstractNum w:abstractNumId="0">
+    <w:nsid w:val="02FB0F53"/>
+    <w:multiLevelType w:val="hybridMultilevel"/>
+    <w:tmpl w:val="89F27C6E"/>
+    <w:lvl w:ilvl="0" w:tplc="0407000F">
+      <w:start w:val="1"/>
+      <w:numFmt w:val="decimal"/>
+      <w:lvlText w:val="%1."/>
+      <w:lvlJc w:val="left"/>
+      <w:pPr>
+        <w:ind w:left="720" w:hanging="360"/>
+      </w:pPr>
+      <w:rPr>
+        <w:rFonts w:hint="default"/>
+      </w:rPr>
+    </w:lvl>
+    <w:lvl w:ilvl="1" w:tplc="04070019" w:tentative="1">
+      <w:start w:val="1"/>
+      <w:numFmt w:val="lowerLetter"/>
+      <w:lvlText w:val="%2."/>
+      <w:lvlJc w:val="left"/>
+      <w:pPr>
+        <w:ind w:left="1440" w:hanging="360"/>
+      </w:pPr>
+    </w:lvl>
+    <w:lvl w:ilvl="2" w:tplc="0407001B" w:tentative="1">
+      <w:start w:val="1"/>
+      <w:numFmt w:val="lowerRoman"/>
+      <w:lvlText w:val="%3."/>
+      <w:lvlJc w:val="right"/>
+      <w:pPr>
+        <w:ind w:left="2160" w:hanging="180"/>
+      </w:pPr>
+    </w:lvl>
+    <w:lvl w:ilvl="3" w:tplc="0407000F" w:tentative="1">
+      <w:start w:val="1"/>
+      <w:numFmt w:val="decimal"/>
+      <w:lvlText w:val="%4."/>
+      <w:lvlJc w:val="left"/>
+      <w:pPr>
+        <w:ind w:left="2880" w:hanging="360"/>
+      </w:pPr>
+    </w:lvl>
+    <w:lvl w:ilvl="4" w:tplc="04070019" w:tentative="1">
+      <w:start w:val="1"/>
+      <w:numFmt w:val="lowerLetter"/>
+      <w:lvlText w:val="%5."/>
+      <w:lvlJc w:val="left"/>
+      <w:pPr>
+        <w:ind w:left="3600" w:hanging="360"/>
+      </w:pPr>
+    </w:lvl>
+    <w:lvl w:ilvl="5" w:tplc="0407001B" w:tentative="1">
+      <w:start w:val="1"/>
+      <w:numFmt w:val="lowerRoman"/>
+      <w:lvlText w:val="%6."/>
+      <w:lvlJc w:val="right"/>
+      <w:pPr>
+        <w:ind w:left="4320" w:hanging="180"/>
+      </w:pPr>
+    </w:lvl>
+    <w:lvl w:ilvl="6" w:tplc="0407000F" w:tentative="1">
+      <w:start w:val="1"/>
+      <w:numFmt w:val="decimal"/>
+      <w:lvlText w:val="%7."/>
+      <w:lvlJc w:val="left"/>
+      <w:pPr>
+        <w:ind w:left="5040" w:hanging="360"/>
+      </w:pPr>
+    </w:lvl>
+    <w:lvl w:ilvl="7" w:tplc="04070019" w:tentative="1">
+      <w:start w:val="1"/>
+      <w:numFmt w:val="lowerLetter"/>
+      <w:lvlText w:val="%8."/>
+      <w:lvlJc w:val="left"/>
+      <w:pPr>
+        <w:ind w:left="5760" w:hanging="360"/>
+      </w:pPr>
+    </w:lvl>
+    <w:lvl w:ilvl="8" w:tplc="0407001B" w:tentative="1">
+      <w:start w:val="1"/>
+      <w:numFmt w:val="lowerRoman"/>
+      <w:lvlText w:val="%9."/>
+      <w:lvlJc w:val="right"/>
+      <w:pPr>
+        <w:ind w:left="6480" w:hanging="180"/>
+      </w:pPr>
+    </w:lvl>
+  </w:abstractNum>
+  <w:abstractNum w:abstractNumId="1">
     <w:nsid w:val="0E870E59"/>
     <w:multiLevelType w:val="hybridMultilevel"/>
     <w:tmpl w:val="59FEF4F2"/>
@@ -605,7 +837,7 @@
       </w:rPr>
     </w:lvl>
   </w:abstractNum>
-  <w:abstractNum w:abstractNumId="1">
+  <w:abstractNum w:abstractNumId="2">
     <w:nsid w:val="3A632AF5"/>
     <w:multiLevelType w:val="hybridMultilevel"/>
     <w:tmpl w:val="554A6AEC"/>
@@ -718,11 +950,130 @@
       </w:rPr>
     </w:lvl>
   </w:abstractNum>
+  <w:abstractNum w:abstractNumId="3">
+    <w:nsid w:val="61A074CE"/>
+    <w:multiLevelType w:val="hybridMultilevel"/>
+    <w:tmpl w:val="B4C6B4AE"/>
+    <w:lvl w:ilvl="0" w:tplc="04070001">
+      <w:start w:val="1"/>
+      <w:numFmt w:val="bullet"/>
+      <w:lvlText w:val=""/>
+      <w:lvlJc w:val="left"/>
+      <w:pPr>
+        <w:ind w:left="720" w:hanging="360"/>
+      </w:pPr>
+      <w:rPr>
+        <w:rFonts w:ascii="Symbol" w:hAnsi="Symbol" w:hint="default"/>
+      </w:rPr>
+    </w:lvl>
+    <w:lvl w:ilvl="1" w:tplc="04070003" w:tentative="1">
+      <w:start w:val="1"/>
+      <w:numFmt w:val="bullet"/>
+      <w:lvlText w:val="o"/>
+      <w:lvlJc w:val="left"/>
+      <w:pPr>
+        <w:ind w:left="1440" w:hanging="360"/>
+      </w:pPr>
+      <w:rPr>
+        <w:rFonts w:ascii="Courier New" w:hAnsi="Courier New" w:cs="Courier New" w:hint="default"/>
+      </w:rPr>
+    </w:lvl>
+    <w:lvl w:ilvl="2" w:tplc="04070005" w:tentative="1">
+      <w:start w:val="1"/>
+      <w:numFmt w:val="bullet"/>
+      <w:lvlText w:val=""/>
+      <w:lvlJc w:val="left"/>
+      <w:pPr>
+        <w:ind w:left="2160" w:hanging="360"/>
+      </w:pPr>
+      <w:rPr>
+        <w:rFonts w:ascii="Wingdings" w:hAnsi="Wingdings" w:hint="default"/>
+      </w:rPr>
+    </w:lvl>
+    <w:lvl w:ilvl="3" w:tplc="04070001" w:tentative="1">
+      <w:start w:val="1"/>
+      <w:numFmt w:val="bullet"/>
+      <w:lvlText w:val=""/>
+      <w:lvlJc w:val="left"/>
+      <w:pPr>
+        <w:ind w:left="2880" w:hanging="360"/>
+      </w:pPr>
+      <w:rPr>
+        <w:rFonts w:ascii="Symbol" w:hAnsi="Symbol" w:hint="default"/>
+      </w:rPr>
+    </w:lvl>
+    <w:lvl w:ilvl="4" w:tplc="04070003" w:tentative="1">
+      <w:start w:val="1"/>
+      <w:numFmt w:val="bullet"/>
+      <w:lvlText w:val="o"/>
+      <w:lvlJc w:val="left"/>
+      <w:pPr>
+        <w:ind w:left="3600" w:hanging="360"/>
+      </w:pPr>
+      <w:rPr>
+        <w:rFonts w:ascii="Courier New" w:hAnsi="Courier New" w:cs="Courier New" w:hint="default"/>
+      </w:rPr>
+    </w:lvl>
+    <w:lvl w:ilvl="5" w:tplc="04070005" w:tentative="1">
+      <w:start w:val="1"/>
+      <w:numFmt w:val="bullet"/>
+      <w:lvlText w:val=""/>
+      <w:lvlJc w:val="left"/>
+      <w:pPr>
+        <w:ind w:left="4320" w:hanging="360"/>
+      </w:pPr>
+      <w:rPr>
+        <w:rFonts w:ascii="Wingdings" w:hAnsi="Wingdings" w:hint="default"/>
+      </w:rPr>
+    </w:lvl>
+    <w:lvl w:ilvl="6" w:tplc="04070001" w:tentative="1">
+      <w:start w:val="1"/>
+      <w:numFmt w:val="bullet"/>
+      <w:lvlText w:val=""/>
+      <w:lvlJc w:val="left"/>
+      <w:pPr>
+        <w:ind w:left="5040" w:hanging="360"/>
+      </w:pPr>
+      <w:rPr>
+        <w:rFonts w:ascii="Symbol" w:hAnsi="Symbol" w:hint="default"/>
+      </w:rPr>
+    </w:lvl>
+    <w:lvl w:ilvl="7" w:tplc="04070003" w:tentative="1">
+      <w:start w:val="1"/>
+      <w:numFmt w:val="bullet"/>
+      <w:lvlText w:val="o"/>
+      <w:lvlJc w:val="left"/>
+      <w:pPr>
+        <w:ind w:left="5760" w:hanging="360"/>
+      </w:pPr>
+      <w:rPr>
+        <w:rFonts w:ascii="Courier New" w:hAnsi="Courier New" w:cs="Courier New" w:hint="default"/>
+      </w:rPr>
+    </w:lvl>
+    <w:lvl w:ilvl="8" w:tplc="04070005" w:tentative="1">
+      <w:start w:val="1"/>
+      <w:numFmt w:val="bullet"/>
+      <w:lvlText w:val=""/>
+      <w:lvlJc w:val="left"/>
+      <w:pPr>
+        <w:ind w:left="6480" w:hanging="360"/>
+      </w:pPr>
+      <w:rPr>
+        <w:rFonts w:ascii="Wingdings" w:hAnsi="Wingdings" w:hint="default"/>
+      </w:rPr>
+    </w:lvl>
+  </w:abstractNum>
   <w:num w:numId="1">
+    <w:abstractNumId w:val="1"/>
+  </w:num>
+  <w:num w:numId="2">
+    <w:abstractNumId w:val="2"/>
+  </w:num>
+  <w:num w:numId="3">
     <w:abstractNumId w:val="0"/>
   </w:num>
-  <w:num w:numId="2">
-    <w:abstractNumId w:val="1"/>
+  <w:num w:numId="4">
+    <w:abstractNumId w:val="3"/>
   </w:num>
 </w:numbering>
 </file>
@@ -1244,19 +1595,19 @@
 
 <file path=word/glossary/fontTable.xml><?xml version="1.0" encoding="utf-8"?>
 <w:fonts xmlns:mc="http://schemas.openxmlformats.org/markup-compatibility/2006" xmlns:r="http://schemas.openxmlformats.org/officeDocument/2006/relationships" xmlns:w="http://schemas.openxmlformats.org/wordprocessingml/2006/main" xmlns:w14="http://schemas.microsoft.com/office/word/2010/wordml" xmlns:w15="http://schemas.microsoft.com/office/word/2012/wordml" mc:Ignorable="w14 w15">
+  <w:font w:name="Times New Roman">
+    <w:panose1 w:val="02020603050405020304"/>
+    <w:charset w:val="00"/>
+    <w:family w:val="auto"/>
+    <w:pitch w:val="variable"/>
+    <w:sig w:usb0="E0002AEF" w:usb1="C0007841" w:usb2="00000009" w:usb3="00000000" w:csb0="000001FF" w:csb1="00000000"/>
+  </w:font>
   <w:font w:name="Symbol">
     <w:panose1 w:val="00000000000000000000"/>
     <w:charset w:val="02"/>
     <w:family w:val="auto"/>
     <w:pitch w:val="variable"/>
     <w:sig w:usb0="00000000" w:usb1="10000000" w:usb2="00000000" w:usb3="00000000" w:csb0="80000000" w:csb1="00000000"/>
-  </w:font>
-  <w:font w:name="Times New Roman">
-    <w:panose1 w:val="02020603050405020304"/>
-    <w:charset w:val="00"/>
-    <w:family w:val="auto"/>
-    <w:pitch w:val="variable"/>
-    <w:sig w:usb0="E0002AEF" w:usb1="C0007841" w:usb2="00000009" w:usb3="00000000" w:csb0="000001FF" w:csb1="00000000"/>
   </w:font>
   <w:font w:name="Courier New">
     <w:panose1 w:val="02070309020205020404"/>
@@ -1312,8 +1663,10 @@
   </w:compat>
   <w:rsids>
     <w:rsidRoot w:val="00624087"/>
+    <w:rsid w:val="004C67B1"/>
     <w:rsid w:val="00624087"/>
     <w:rsid w:val="00BA12D6"/>
+    <w:rsid w:val="00DA3D5B"/>
   </w:rsids>
   <m:mathPr>
     <m:mathFont m:val="Cambria Math"/>

</xml_diff>